<commit_message>
fix error and pools
</commit_message>
<xml_diff>
--- a/Документация.docx
+++ b/Документация.docx
@@ -1973,25 +1973,23 @@
         <w:ind w:left="360"/>
       </w:pPr>
       <w:r>
-        <w:rPr>
-          <w:noProof/>
-        </w:rPr>
         <w:drawing>
-          <wp:inline distT="0" distB="0" distL="0" distR="0" wp14:anchorId="34A8139C" wp14:editId="2F050C3C">
-            <wp:extent cx="4037429" cy="1940814"/>
-            <wp:effectExtent l="0" t="0" r="0" b="0"/>
-            <wp:docPr id="1944342794" name="image11.png"/>
-            <wp:cNvGraphicFramePr/>
+          <wp:inline distT="0" distB="0" distL="0" distR="0" wp14:anchorId="2312EC3A" wp14:editId="29A2F3DE">
+            <wp:extent cx="6645910" cy="3883025"/>
+            <wp:effectExtent l="0" t="0" r="2540" b="3175"/>
+            <wp:docPr id="418031902" name="Рисунок 1"/>
+            <wp:cNvGraphicFramePr>
+              <a:graphicFrameLocks xmlns:a="http://schemas.openxmlformats.org/drawingml/2006/main" noChangeAspect="1"/>
+            </wp:cNvGraphicFramePr>
             <a:graphic xmlns:a="http://schemas.openxmlformats.org/drawingml/2006/main">
               <a:graphicData uri="http://schemas.openxmlformats.org/drawingml/2006/picture">
                 <pic:pic xmlns:pic="http://schemas.openxmlformats.org/drawingml/2006/picture">
                   <pic:nvPicPr>
-                    <pic:cNvPr id="0" name="image11.png"/>
-                    <pic:cNvPicPr preferRelativeResize="0"/>
+                    <pic:cNvPr id="418031902" name=""/>
+                    <pic:cNvPicPr/>
                   </pic:nvPicPr>
                   <pic:blipFill>
                     <a:blip r:embed="rId24"/>
-                    <a:srcRect/>
                     <a:stretch>
                       <a:fillRect/>
                     </a:stretch>
@@ -1999,12 +1997,11 @@
                   <pic:spPr>
                     <a:xfrm>
                       <a:off x="0" y="0"/>
-                      <a:ext cx="4037429" cy="1940814"/>
+                      <a:ext cx="6645910" cy="3883025"/>
                     </a:xfrm>
                     <a:prstGeom prst="rect">
                       <a:avLst/>
                     </a:prstGeom>
-                    <a:ln/>
                   </pic:spPr>
                 </pic:pic>
               </a:graphicData>
@@ -2063,10 +2060,10 @@
         <w:rPr>
           <w:b/>
         </w:rPr>
-        <w:t>“Сколькой фотографий загрузите</w:t>
-      </w:r>
-      <w:r>
-        <w:t>” – сколько медиа собираетесь отправить вместе с текстом</w:t>
+        <w:t>“Группа пользователей”</w:t>
+      </w:r>
+      <w:r>
+        <w:t xml:space="preserve"> – группа, которой вы хотите сделать рассылку. Если пустая, то отправляется всем пользователям бота</w:t>
       </w:r>
       <w:r>
         <w:br/>
@@ -2075,10 +2072,30 @@
         <w:rPr>
           <w:b/>
         </w:rPr>
-        <w:t>“Группа пользователей”</w:t>
-      </w:r>
-      <w:r>
-        <w:t xml:space="preserve"> – группа, которой вы хотите сделать рассылку. Если пустая, то отправляется всем пользователям бота</w:t>
+        <w:t xml:space="preserve">“Медиа” </w:t>
+      </w:r>
+      <w:r>
+        <w:t>– медиа, которое вы хотите отправить вместе с постом, нужно загрузить его, нажав на “</w:t>
+      </w:r>
+      <w:proofErr w:type="spellStart"/>
+      <w:r>
+        <w:t>Browse</w:t>
+      </w:r>
+      <w:proofErr w:type="spellEnd"/>
+      <w:r>
+        <w:t>…”. “Абсолютный путь до медиа” оставляем пустым, он заполнится сам. Добавляем столько медиа, сколько указали в поле “Сколько фотографий загрузите”.</w:t>
+      </w:r>
+    </w:p>
+    <w:p/>
+    <w:p>
+      <w:r>
+        <w:rPr>
+          <w:b/>
+        </w:rPr>
+        <w:t>Менеджер создаёт пост -&gt; он отправляется на подтверждение админу, который либо отклоняет его, либо подтверждает.</w:t>
+      </w:r>
+      <w:r>
+        <w:t xml:space="preserve"> </w:t>
       </w:r>
       <w:r>
         <w:br/>
@@ -2087,30 +2104,10 @@
         <w:rPr>
           <w:b/>
         </w:rPr>
-        <w:t xml:space="preserve">“Медиа” </w:t>
-      </w:r>
-      <w:r>
-        <w:t>– медиа, которое вы хотите отправить вместе с постом, нужно загрузить его, нажав на “</w:t>
-      </w:r>
-      <w:proofErr w:type="spellStart"/>
-      <w:r>
-        <w:t>Browse</w:t>
-      </w:r>
-      <w:proofErr w:type="spellEnd"/>
-      <w:r>
-        <w:t>…”. “Абсолютный путь до медиа” оставляем пустым, он заполнится сам. Добавляем столько медиа, сколько указали в поле “Сколько фотографий загрузите”.</w:t>
-      </w:r>
-    </w:p>
-    <w:p/>
-    <w:p>
-      <w:r>
-        <w:rPr>
-          <w:b/>
-        </w:rPr>
-        <w:t>Менеджер создаёт пост -&gt; он отправляется на подтверждение админу, который либо отклоняет его, либо подтверждает.</w:t>
-      </w:r>
-      <w:r>
-        <w:t xml:space="preserve"> </w:t>
+        <w:t>При отклонении поста</w:t>
+      </w:r>
+      <w:r>
+        <w:t xml:space="preserve"> админом, менеджеру, создавшему его, приходит сообщение об отклонении, после чего он может пойти в админ-панель и исправить пост. После исправления, пост отправится на подтверждение вновь.</w:t>
       </w:r>
       <w:r>
         <w:br/>
@@ -2119,22 +2116,19 @@
         <w:rPr>
           <w:b/>
         </w:rPr>
-        <w:t>При отклонении поста</w:t>
-      </w:r>
-      <w:r>
-        <w:t xml:space="preserve"> админом, менеджеру, создавшему его, приходит сообщение об отклонении, после чего он может пойти в админ-панель и исправить пост. После исправления, пост отправится на подтверждение вновь.</w:t>
-      </w:r>
-      <w:r>
-        <w:br/>
-      </w:r>
-      <w:r>
-        <w:rPr>
-          <w:b/>
-        </w:rPr>
         <w:t>В случае подтверждения</w:t>
       </w:r>
       <w:r>
-        <w:t>, пост отправится всем пользователям бота.</w:t>
+        <w:t>, пост отправится всем пользователям бота</w:t>
+      </w:r>
+      <w:r>
+        <w:t xml:space="preserve"> (</w:t>
+      </w:r>
+      <w:r>
+        <w:t>либо пользователям указанной группы</w:t>
+      </w:r>
+      <w:r>
+        <w:t>)</w:t>
       </w:r>
     </w:p>
     <w:p>
@@ -2180,26 +2174,32 @@
       </w:r>
     </w:p>
     <w:p>
+      <w:pPr>
+        <w:rPr>
+          <w:b/>
+        </w:rPr>
+      </w:pPr>
       <w:r>
         <w:rPr>
           <w:noProof/>
         </w:rPr>
         <w:drawing>
-          <wp:inline distT="0" distB="0" distL="0" distR="0" wp14:anchorId="6FB314FD" wp14:editId="44391AC8">
-            <wp:extent cx="4352497" cy="2079242"/>
-            <wp:effectExtent l="0" t="0" r="0" b="0"/>
-            <wp:docPr id="1944342795" name="image5.png"/>
-            <wp:cNvGraphicFramePr/>
+          <wp:inline distT="0" distB="0" distL="0" distR="0" wp14:anchorId="64759A12" wp14:editId="4832871C">
+            <wp:extent cx="6645910" cy="3187700"/>
+            <wp:effectExtent l="0" t="0" r="2540" b="0"/>
+            <wp:docPr id="520465940" name="Рисунок 1"/>
+            <wp:cNvGraphicFramePr>
+              <a:graphicFrameLocks xmlns:a="http://schemas.openxmlformats.org/drawingml/2006/main" noChangeAspect="1"/>
+            </wp:cNvGraphicFramePr>
             <a:graphic xmlns:a="http://schemas.openxmlformats.org/drawingml/2006/main">
               <a:graphicData uri="http://schemas.openxmlformats.org/drawingml/2006/picture">
                 <pic:pic xmlns:pic="http://schemas.openxmlformats.org/drawingml/2006/picture">
                   <pic:nvPicPr>
-                    <pic:cNvPr id="0" name="image5.png"/>
-                    <pic:cNvPicPr preferRelativeResize="0"/>
+                    <pic:cNvPr id="520465940" name=""/>
+                    <pic:cNvPicPr/>
                   </pic:nvPicPr>
                   <pic:blipFill>
                     <a:blip r:embed="rId25"/>
-                    <a:srcRect/>
                     <a:stretch>
                       <a:fillRect/>
                     </a:stretch>
@@ -2207,12 +2207,11 @@
                   <pic:spPr>
                     <a:xfrm>
                       <a:off x="0" y="0"/>
-                      <a:ext cx="4352497" cy="2079242"/>
+                      <a:ext cx="6645910" cy="3187700"/>
                     </a:xfrm>
                     <a:prstGeom prst="rect">
                       <a:avLst/>
                     </a:prstGeom>
-                    <a:ln/>
                   </pic:spPr>
                 </pic:pic>
               </a:graphicData>
@@ -2220,6 +2219,48 @@
           </wp:inline>
         </w:drawing>
       </w:r>
+    </w:p>
+    <w:p>
+      <w:r>
+        <w:rPr>
+          <w:noProof/>
+        </w:rPr>
+        <w:drawing>
+          <wp:inline distT="0" distB="0" distL="0" distR="0" wp14:anchorId="01B55B8F" wp14:editId="79A3B16A">
+            <wp:extent cx="6645910" cy="3930015"/>
+            <wp:effectExtent l="0" t="0" r="2540" b="0"/>
+            <wp:docPr id="1148703874" name="Рисунок 1"/>
+            <wp:cNvGraphicFramePr>
+              <a:graphicFrameLocks xmlns:a="http://schemas.openxmlformats.org/drawingml/2006/main" noChangeAspect="1"/>
+            </wp:cNvGraphicFramePr>
+            <a:graphic xmlns:a="http://schemas.openxmlformats.org/drawingml/2006/main">
+              <a:graphicData uri="http://schemas.openxmlformats.org/drawingml/2006/picture">
+                <pic:pic xmlns:pic="http://schemas.openxmlformats.org/drawingml/2006/picture">
+                  <pic:nvPicPr>
+                    <pic:cNvPr id="1148703874" name=""/>
+                    <pic:cNvPicPr/>
+                  </pic:nvPicPr>
+                  <pic:blipFill>
+                    <a:blip r:embed="rId26"/>
+                    <a:stretch>
+                      <a:fillRect/>
+                    </a:stretch>
+                  </pic:blipFill>
+                  <pic:spPr>
+                    <a:xfrm>
+                      <a:off x="0" y="0"/>
+                      <a:ext cx="6645910" cy="3930015"/>
+                    </a:xfrm>
+                    <a:prstGeom prst="rect">
+                      <a:avLst/>
+                    </a:prstGeom>
+                  </pic:spPr>
+                </pic:pic>
+              </a:graphicData>
+            </a:graphic>
+          </wp:inline>
+        </w:drawing>
+      </w:r>
       <w:r>
         <w:br/>
       </w:r>
@@ -2230,36 +2271,93 @@
         <w:t>То же самое, что и с постом</w:t>
       </w:r>
       <w:r>
-        <w:t>. Единственное отличие – это поля “Варианты ответа” и “Правильный ответ”.</w:t>
-      </w:r>
-      <w:r>
-        <w:br/>
-        <w:t>“Варианты ответа” указываем через запятую без пробелов</w:t>
-      </w:r>
-    </w:p>
-    <w:p>
-      <w:r>
-        <w:rPr>
-          <w:b/>
-        </w:rPr>
-        <w:t>“Правильный ответ”</w:t>
-      </w:r>
-      <w:r>
-        <w:t xml:space="preserve"> </w:t>
-      </w:r>
-      <w:proofErr w:type="gramStart"/>
-      <w:r>
-        <w:t>–  это</w:t>
-      </w:r>
-      <w:proofErr w:type="gramEnd"/>
-      <w:r>
-        <w:t xml:space="preserve"> то, какой вариант ответа будет правильным (1 – первый, 2 – второй и т.д.). Если оставить пустым, то будет не викторина с правильным ответом, а просто </w:t>
-      </w:r>
-      <w:r>
-        <w:t>опрос</w:t>
-      </w:r>
-      <w:r>
-        <w:t>.</w:t>
+        <w:t xml:space="preserve">. Единственное отличие – это поля “Варианты ответа” </w:t>
+      </w:r>
+    </w:p>
+    <w:p>
+      <w:r>
+        <w:rPr>
+          <w:b/>
+          <w:bCs/>
+        </w:rPr>
+        <w:t>Если у всех вариантов ответа нет галочки</w:t>
+      </w:r>
+      <w:r>
+        <w:t xml:space="preserve"> у </w:t>
+      </w:r>
+      <w:r>
+        <w:t>“</w:t>
+      </w:r>
+      <w:r>
+        <w:t>Правильный ответ</w:t>
+      </w:r>
+      <w:r>
+        <w:t>”</w:t>
+      </w:r>
+      <w:r>
+        <w:t xml:space="preserve">, то при нажатии на любой вариант пользователю отправляется текст из поля </w:t>
+      </w:r>
+      <w:r>
+        <w:t>“</w:t>
+      </w:r>
+      <w:r>
+        <w:t>Ответ на выбор без правильных ответов</w:t>
+      </w:r>
+      <w:r>
+        <w:t>”</w:t>
+      </w:r>
+    </w:p>
+    <w:p>
+      <w:r>
+        <w:t>Если же есть ответы с галочкой и без неё, то, соответственно, ответ приходит в зависимости от того, правильный ли ответ или нет.</w:t>
+      </w:r>
+    </w:p>
+    <w:p>
+      <w:pPr>
+        <w:rPr>
+          <w:lang w:val="en-US"/>
+        </w:rPr>
+      </w:pPr>
+      <w:r>
+        <w:rPr>
+          <w:noProof/>
+        </w:rPr>
+        <w:lastRenderedPageBreak/>
+        <w:drawing>
+          <wp:inline distT="0" distB="0" distL="0" distR="0" wp14:anchorId="10E7F274" wp14:editId="2B6F36EE">
+            <wp:extent cx="6645910" cy="3575050"/>
+            <wp:effectExtent l="0" t="0" r="2540" b="6350"/>
+            <wp:docPr id="1849831851" name="Рисунок 1"/>
+            <wp:cNvGraphicFramePr>
+              <a:graphicFrameLocks xmlns:a="http://schemas.openxmlformats.org/drawingml/2006/main" noChangeAspect="1"/>
+            </wp:cNvGraphicFramePr>
+            <a:graphic xmlns:a="http://schemas.openxmlformats.org/drawingml/2006/main">
+              <a:graphicData uri="http://schemas.openxmlformats.org/drawingml/2006/picture">
+                <pic:pic xmlns:pic="http://schemas.openxmlformats.org/drawingml/2006/picture">
+                  <pic:nvPicPr>
+                    <pic:cNvPr id="1849831851" name=""/>
+                    <pic:cNvPicPr/>
+                  </pic:nvPicPr>
+                  <pic:blipFill>
+                    <a:blip r:embed="rId27"/>
+                    <a:stretch>
+                      <a:fillRect/>
+                    </a:stretch>
+                  </pic:blipFill>
+                  <pic:spPr>
+                    <a:xfrm>
+                      <a:off x="0" y="0"/>
+                      <a:ext cx="6645910" cy="3575050"/>
+                    </a:xfrm>
+                    <a:prstGeom prst="rect">
+                      <a:avLst/>
+                    </a:prstGeom>
+                  </pic:spPr>
+                </pic:pic>
+              </a:graphicData>
+            </a:graphic>
+          </wp:inline>
+        </w:drawing>
       </w:r>
     </w:p>
     <w:p>
@@ -2322,7 +2420,7 @@
                     <pic:cNvPicPr preferRelativeResize="0"/>
                   </pic:nvPicPr>
                   <pic:blipFill>
-                    <a:blip r:embed="rId26"/>
+                    <a:blip r:embed="rId28"/>
                     <a:srcRect/>
                     <a:stretch>
                       <a:fillRect/>
@@ -2429,6 +2527,7 @@
           <w:noProof/>
           <w:color w:val="000000"/>
         </w:rPr>
+        <w:lastRenderedPageBreak/>
         <w:drawing>
           <wp:inline distT="0" distB="0" distL="0" distR="0" wp14:anchorId="2F257E4B" wp14:editId="4C6ACCC0">
             <wp:extent cx="6645910" cy="1370330"/>
@@ -2445,7 +2544,7 @@
                     <pic:cNvPicPr/>
                   </pic:nvPicPr>
                   <pic:blipFill>
-                    <a:blip r:embed="rId27"/>
+                    <a:blip r:embed="rId29"/>
                     <a:stretch>
                       <a:fillRect/>
                     </a:stretch>
@@ -2483,7 +2582,6 @@
         <w:rPr>
           <w:color w:val="000000"/>
         </w:rPr>
-        <w:lastRenderedPageBreak/>
         <w:t>Функция поиска, в отличие от Каталога, позволяет получить товары не только по их категории, но и по нескольким дополнительным фильтрам (страна производителя, вид, колёсная формула, год, марка).</w:t>
       </w:r>
       <w:r>
@@ -2680,7 +2778,7 @@
       </w:r>
     </w:p>
     <w:p>
-      <w:hyperlink r:id="rId28">
+      <w:hyperlink r:id="rId30">
         <w:r>
           <w:rPr>
             <w:color w:val="000000"/>
@@ -2731,7 +2829,13 @@
         <w:t>общая статистика</w:t>
       </w:r>
       <w:r>
-        <w:t xml:space="preserve">, можно указать месяц, за который нужно посмотреть эту статистику и скачать </w:t>
+        <w:t xml:space="preserve">, можно указать </w:t>
+      </w:r>
+      <w:r>
+        <w:t>временной промежуток</w:t>
+      </w:r>
+      <w:r>
+        <w:t xml:space="preserve">, за который нужно посмотреть эту статистику и скачать </w:t>
       </w:r>
       <w:proofErr w:type="spellStart"/>
       <w:r>
@@ -2739,7 +2843,10 @@
       </w:r>
       <w:proofErr w:type="spellEnd"/>
       <w:r>
-        <w:t>-файл с этой статистикой за указанный месяц</w:t>
+        <w:t xml:space="preserve">-файл с этой статистикой за указанный </w:t>
+      </w:r>
+      <w:r>
+        <w:t>срок</w:t>
       </w:r>
     </w:p>
     <w:p>
@@ -2770,6 +2877,87 @@
       </w:r>
       <w:r>
         <w:t>. Можно выбрать одного/нескольких менеджеров и увидеть, сколько постов, актуального/новостей и т.д. сделал тот или иной менеджер.</w:t>
+      </w:r>
+    </w:p>
+    <w:p>
+      <w:r>
+        <w:t>/</w:t>
+      </w:r>
+      <w:proofErr w:type="spellStart"/>
+      <w:r>
+        <w:rPr>
+          <w:lang w:val="en-US"/>
+        </w:rPr>
+        <w:t>api</w:t>
+      </w:r>
+      <w:proofErr w:type="spellEnd"/>
+      <w:r>
+        <w:t>/</w:t>
+      </w:r>
+      <w:r>
+        <w:rPr>
+          <w:lang w:val="en-US"/>
+        </w:rPr>
+        <w:t>poll</w:t>
+      </w:r>
+      <w:r>
+        <w:t>_</w:t>
+      </w:r>
+      <w:r>
+        <w:rPr>
+          <w:lang w:val="en-US"/>
+        </w:rPr>
+        <w:t>option</w:t>
+      </w:r>
+      <w:r>
+        <w:t>_</w:t>
+      </w:r>
+      <w:r>
+        <w:rPr>
+          <w:lang w:val="en-US"/>
+        </w:rPr>
+        <w:t>user</w:t>
+      </w:r>
+      <w:r>
+        <w:t>_</w:t>
+      </w:r>
+      <w:proofErr w:type="spellStart"/>
+      <w:r>
+        <w:rPr>
+          <w:lang w:val="en-US"/>
+        </w:rPr>
+        <w:t>infos</w:t>
+      </w:r>
+      <w:proofErr w:type="spellEnd"/>
+      <w:r>
+        <w:t>/</w:t>
+      </w:r>
+      <w:r>
+        <w:t xml:space="preserve"> - </w:t>
+      </w:r>
+      <w:r>
+        <w:rPr>
+          <w:b/>
+          <w:bCs/>
+        </w:rPr>
+        <w:t>статистика по опросам</w:t>
+      </w:r>
+      <w:r>
+        <w:t xml:space="preserve">. </w:t>
+      </w:r>
+      <w:r>
+        <w:t xml:space="preserve">можно указать временной промежуток, за который нужно посмотреть эту статистику и скачать </w:t>
+      </w:r>
+      <w:proofErr w:type="spellStart"/>
+      <w:r>
+        <w:t>excel</w:t>
+      </w:r>
+      <w:proofErr w:type="spellEnd"/>
+      <w:r>
+        <w:t>-файл с этой статистикой за указанный</w:t>
+      </w:r>
+      <w:r>
+        <w:t xml:space="preserve"> срок</w:t>
       </w:r>
     </w:p>
     <w:p/>
@@ -3165,6 +3353,7 @@
         <w:rPr>
           <w:color w:val="000000"/>
         </w:rPr>
+        <w:lastRenderedPageBreak/>
         <w:t xml:space="preserve">Телеграм администратора, которому будут приходить запросы на КП и Чат с менеджером, в случае отсутствия менеджера у категории, в </w:t>
       </w:r>
       <w:r>
@@ -3231,7 +3420,7 @@
         </w:rPr>
         <w:t xml:space="preserve">к примеру, </w:t>
       </w:r>
-      <w:hyperlink r:id="rId29" w:history="1">
+      <w:hyperlink r:id="rId31" w:history="1">
         <w:r>
           <w:rPr>
             <w:rStyle w:val="a5"/>
@@ -4148,7 +4337,7 @@
                     <pic:cNvPicPr/>
                   </pic:nvPicPr>
                   <pic:blipFill>
-                    <a:blip r:embed="rId30"/>
+                    <a:blip r:embed="rId32"/>
                     <a:stretch>
                       <a:fillRect/>
                     </a:stretch>
@@ -4495,7 +4684,7 @@
                     <pic:cNvPicPr/>
                   </pic:nvPicPr>
                   <pic:blipFill>
-                    <a:blip r:embed="rId31"/>
+                    <a:blip r:embed="rId33"/>
                     <a:stretch>
                       <a:fillRect/>
                     </a:stretch>

</xml_diff>